<commit_message>
Documentação e ajustes no site
</commit_message>
<xml_diff>
--- a/Documentação/Documentação.docx
+++ b/Documentação/Documentação.docx
@@ -1,6 +1,6 @@
 
 <file path=word/document.xml><?xml version="1.0" encoding="utf-8"?>
-<w:document xmlns:wpc="http://schemas.microsoft.com/office/word/2010/wordprocessingCanvas" xmlns:cx="http://schemas.microsoft.com/office/drawing/2014/chartex" xmlns:cx1="http://schemas.microsoft.com/office/drawing/2015/9/8/chartex" xmlns:cx2="http://schemas.microsoft.com/office/drawing/2015/10/21/chartex" xmlns:cx3="http://schemas.microsoft.com/office/drawing/2016/5/9/chartex" xmlns:cx4="http://schemas.microsoft.com/office/drawing/2016/5/10/chartex" xmlns:cx5="http://schemas.microsoft.com/office/drawing/2016/5/11/chartex" xmlns:cx6="http://schemas.microsoft.com/office/drawing/2016/5/12/chartex" xmlns:cx7="http://schemas.microsoft.com/office/drawing/2016/5/13/chartex" xmlns:cx8="http://schemas.microsoft.com/office/drawing/2016/5/14/chartex" xmlns:mc="http://schemas.openxmlformats.org/markup-compatibility/2006" xmlns:aink="http://schemas.microsoft.com/office/drawing/2016/ink" xmlns:am3d="http://schemas.microsoft.com/office/drawing/2017/model3d" xmlns:o="urn:schemas-microsoft-com:office:office" xmlns:oel="http://schemas.microsoft.com/office/2019/extlst" xmlns:r="http://schemas.openxmlformats.org/officeDocument/2006/relationships" xmlns:m="http://schemas.openxmlformats.org/officeDocument/2006/math" xmlns:v="urn:schemas-microsoft-com:vml" xmlns:wp14="http://schemas.microsoft.com/office/word/2010/wordprocessingDrawing" xmlns:wp="http://schemas.openxmlformats.org/drawingml/2006/wordprocessingDrawing" xmlns:w10="urn:schemas-microsoft-com:office:word" xmlns:w="http://schemas.openxmlformats.org/wordprocessingml/2006/main" xmlns:w14="http://schemas.microsoft.com/office/word/2010/wordml" xmlns:w15="http://schemas.microsoft.com/office/word/2012/wordml" xmlns:w16cex="http://schemas.microsoft.com/office/word/2018/wordml/cex" xmlns:w16cid="http://schemas.microsoft.com/office/word/2016/wordml/cid" xmlns:w16="http://schemas.microsoft.com/office/word/2018/wordml" xmlns:w16sdtdh="http://schemas.microsoft.com/office/word/2020/wordml/sdtdatahash" xmlns:w16se="http://schemas.microsoft.com/office/word/2015/wordml/symex" xmlns:wpg="http://schemas.microsoft.com/office/word/2010/wordprocessingGroup" xmlns:wpi="http://schemas.microsoft.com/office/word/2010/wordprocessingInk" xmlns:wne="http://schemas.microsoft.com/office/word/2006/wordml" xmlns:wps="http://schemas.microsoft.com/office/word/2010/wordprocessingShape" mc:Ignorable="w14 w15 w16se w16cid w16 w16cex w16sdtdh wp14">
+<w:document xmlns:wpc="http://schemas.microsoft.com/office/word/2010/wordprocessingCanvas" xmlns:cx="http://schemas.microsoft.com/office/drawing/2014/chartex" xmlns:cx1="http://schemas.microsoft.com/office/drawing/2015/9/8/chartex" xmlns:cx2="http://schemas.microsoft.com/office/drawing/2015/10/21/chartex" xmlns:cx3="http://schemas.microsoft.com/office/drawing/2016/5/9/chartex" xmlns:cx4="http://schemas.microsoft.com/office/drawing/2016/5/10/chartex" xmlns:cx5="http://schemas.microsoft.com/office/drawing/2016/5/11/chartex" xmlns:cx6="http://schemas.microsoft.com/office/drawing/2016/5/12/chartex" xmlns:cx7="http://schemas.microsoft.com/office/drawing/2016/5/13/chartex" xmlns:cx8="http://schemas.microsoft.com/office/drawing/2016/5/14/chartex" xmlns:mc="http://schemas.openxmlformats.org/markup-compatibility/2006" xmlns:aink="http://schemas.microsoft.com/office/drawing/2016/ink" xmlns:am3d="http://schemas.microsoft.com/office/drawing/2017/model3d" xmlns:o="urn:schemas-microsoft-com:office:office" xmlns:oel="http://schemas.microsoft.com/office/2019/extlst" xmlns:r="http://schemas.openxmlformats.org/officeDocument/2006/relationships" xmlns:m="http://schemas.openxmlformats.org/officeDocument/2006/math" xmlns:v="urn:schemas-microsoft-com:vml" xmlns:wp14="http://schemas.microsoft.com/office/word/2010/wordprocessingDrawing" xmlns:wp="http://schemas.openxmlformats.org/drawingml/2006/wordprocessingDrawing" xmlns:w10="urn:schemas-microsoft-com:office:word" xmlns:w="http://schemas.openxmlformats.org/wordprocessingml/2006/main" xmlns:w14="http://schemas.microsoft.com/office/word/2010/wordml" xmlns:w15="http://schemas.microsoft.com/office/word/2012/wordml" xmlns:w16cex="http://schemas.microsoft.com/office/word/2018/wordml/cex" xmlns:w16cid="http://schemas.microsoft.com/office/word/2016/wordml/cid" xmlns:w16="http://schemas.microsoft.com/office/word/2018/wordml" xmlns:w16du="http://schemas.microsoft.com/office/word/2023/wordml/word16du" xmlns:w16sdtdh="http://schemas.microsoft.com/office/word/2020/wordml/sdtdatahash" xmlns:w16se="http://schemas.microsoft.com/office/word/2015/wordml/symex" xmlns:wpg="http://schemas.microsoft.com/office/word/2010/wordprocessingGroup" xmlns:wpi="http://schemas.microsoft.com/office/word/2010/wordprocessingInk" xmlns:wne="http://schemas.microsoft.com/office/word/2006/wordml" xmlns:wps="http://schemas.microsoft.com/office/word/2010/wordprocessingShape" mc:Ignorable="w14 w15 w16se w16cid w16 w16cex w16sdtdh w16du wp14">
   <w:body>
     <w:p>
       <w:pPr>
@@ -294,6 +294,15 @@
     </w:p>
     <w:sdt>
       <w:sdtPr>
+        <w:rPr>
+          <w:rFonts w:asciiTheme="minorHAnsi" w:eastAsiaTheme="minorHAnsi" w:hAnsiTheme="minorHAnsi" w:cstheme="minorBidi"/>
+          <w:color w:val="auto"/>
+          <w:kern w:val="2"/>
+          <w:sz w:val="24"/>
+          <w:szCs w:val="24"/>
+          <w:lang w:eastAsia="en-US"/>
+          <w14:ligatures w14:val="standardContextual"/>
+        </w:rPr>
         <w:id w:val="-1605261791"/>
         <w:docPartObj>
           <w:docPartGallery w:val="Table of Contents"/>
@@ -302,15 +311,8 @@
       </w:sdtPr>
       <w:sdtEndPr>
         <w:rPr>
-          <w:rFonts w:asciiTheme="minorHAnsi" w:eastAsiaTheme="minorHAnsi" w:hAnsiTheme="minorHAnsi" w:cstheme="minorBidi"/>
           <w:b/>
           <w:bCs/>
-          <w:color w:val="auto"/>
-          <w:kern w:val="2"/>
-          <w:sz w:val="24"/>
-          <w:szCs w:val="24"/>
-          <w:lang w:eastAsia="en-US"/>
-          <w14:ligatures w14:val="standardContextual"/>
         </w:rPr>
       </w:sdtEndPr>
       <w:sdtContent>
@@ -331,6 +333,17 @@
           </w:r>
         </w:p>
         <w:p>
+          <w:pPr>
+            <w:pStyle w:val="Sumrio1"/>
+            <w:tabs>
+              <w:tab w:val="right" w:leader="dot" w:pos="8494"/>
+            </w:tabs>
+            <w:rPr>
+              <w:rFonts w:eastAsiaTheme="minorEastAsia"/>
+              <w:noProof/>
+              <w:lang w:eastAsia="pt-BR"/>
+            </w:rPr>
+          </w:pPr>
           <w:r>
             <w:fldChar w:fldCharType="begin"/>
           </w:r>
@@ -340,14 +353,208 @@
           <w:r>
             <w:fldChar w:fldCharType="separate"/>
           </w:r>
-          <w:r>
+          <w:hyperlink w:anchor="_Toc166404523" w:history="1">
+            <w:r>
+              <w:rPr>
+                <w:rStyle w:val="Hyperlink"/>
+                <w:rFonts w:ascii="Amasis MT Pro Light" w:hAnsi="Amasis MT Pro Light"/>
+                <w:noProof/>
+              </w:rPr>
+              <w:t>CONTEXTO</w:t>
+            </w:r>
+            <w:r>
+              <w:rPr>
+                <w:noProof/>
+                <w:webHidden/>
+              </w:rPr>
+              <w:tab/>
+            </w:r>
+            <w:r>
+              <w:rPr>
+                <w:noProof/>
+                <w:webHidden/>
+              </w:rPr>
+              <w:fldChar w:fldCharType="begin"/>
+            </w:r>
+            <w:r>
+              <w:rPr>
+                <w:noProof/>
+                <w:webHidden/>
+              </w:rPr>
+              <w:instrText xml:space="preserve"> PAGEREF _Toc166404523 \h </w:instrText>
+            </w:r>
+            <w:r>
+              <w:rPr>
+                <w:noProof/>
+                <w:webHidden/>
+              </w:rPr>
+            </w:r>
+            <w:r>
+              <w:rPr>
+                <w:noProof/>
+                <w:webHidden/>
+              </w:rPr>
+              <w:fldChar w:fldCharType="separate"/>
+            </w:r>
+            <w:r>
+              <w:rPr>
+                <w:noProof/>
+                <w:webHidden/>
+              </w:rPr>
+              <w:t>3</w:t>
+            </w:r>
+            <w:r>
+              <w:rPr>
+                <w:noProof/>
+                <w:webHidden/>
+              </w:rPr>
+              <w:fldChar w:fldCharType="end"/>
+            </w:r>
+          </w:hyperlink>
+        </w:p>
+        <w:p>
+          <w:pPr>
+            <w:pStyle w:val="Sumrio1"/>
+            <w:tabs>
+              <w:tab w:val="right" w:leader="dot" w:pos="8494"/>
+            </w:tabs>
             <w:rPr>
-              <w:b/>
-              <w:bCs/>
+              <w:rFonts w:eastAsiaTheme="minorEastAsia"/>
               <w:noProof/>
+              <w:lang w:eastAsia="pt-BR"/>
             </w:rPr>
-            <w:t>Nenhuma entrada de sumário foi encontrada.</w:t>
-          </w:r>
+          </w:pPr>
+          <w:hyperlink w:anchor="_Toc166404524" w:history="1">
+            <w:r>
+              <w:rPr>
+                <w:rStyle w:val="Hyperlink"/>
+                <w:rFonts w:ascii="Amasis MT Pro Light" w:hAnsi="Amasis MT Pro Light"/>
+                <w:noProof/>
+              </w:rPr>
+              <w:t>OBJETIVO</w:t>
+            </w:r>
+            <w:r>
+              <w:rPr>
+                <w:noProof/>
+                <w:webHidden/>
+              </w:rPr>
+              <w:tab/>
+            </w:r>
+            <w:r>
+              <w:rPr>
+                <w:noProof/>
+                <w:webHidden/>
+              </w:rPr>
+              <w:fldChar w:fldCharType="begin"/>
+            </w:r>
+            <w:r>
+              <w:rPr>
+                <w:noProof/>
+                <w:webHidden/>
+              </w:rPr>
+              <w:instrText xml:space="preserve"> PAGEREF _Toc166404524 \h </w:instrText>
+            </w:r>
+            <w:r>
+              <w:rPr>
+                <w:noProof/>
+                <w:webHidden/>
+              </w:rPr>
+            </w:r>
+            <w:r>
+              <w:rPr>
+                <w:noProof/>
+                <w:webHidden/>
+              </w:rPr>
+              <w:fldChar w:fldCharType="separate"/>
+            </w:r>
+            <w:r>
+              <w:rPr>
+                <w:noProof/>
+                <w:webHidden/>
+              </w:rPr>
+              <w:t>4</w:t>
+            </w:r>
+            <w:r>
+              <w:rPr>
+                <w:noProof/>
+                <w:webHidden/>
+              </w:rPr>
+              <w:fldChar w:fldCharType="end"/>
+            </w:r>
+          </w:hyperlink>
+        </w:p>
+        <w:p>
+          <w:pPr>
+            <w:pStyle w:val="Sumrio1"/>
+            <w:tabs>
+              <w:tab w:val="right" w:leader="dot" w:pos="8494"/>
+            </w:tabs>
+            <w:rPr>
+              <w:rFonts w:eastAsiaTheme="minorEastAsia"/>
+              <w:noProof/>
+              <w:lang w:eastAsia="pt-BR"/>
+            </w:rPr>
+          </w:pPr>
+          <w:hyperlink w:anchor="_Toc166404525" w:history="1">
+            <w:r>
+              <w:rPr>
+                <w:rStyle w:val="Hyperlink"/>
+                <w:rFonts w:ascii="Amasis MT Pro Light" w:hAnsi="Amasis MT Pro Light"/>
+                <w:noProof/>
+              </w:rPr>
+              <w:t>JUSTIFICATIVA</w:t>
+            </w:r>
+            <w:r>
+              <w:rPr>
+                <w:noProof/>
+                <w:webHidden/>
+              </w:rPr>
+              <w:tab/>
+            </w:r>
+            <w:r>
+              <w:rPr>
+                <w:noProof/>
+                <w:webHidden/>
+              </w:rPr>
+              <w:fldChar w:fldCharType="begin"/>
+            </w:r>
+            <w:r>
+              <w:rPr>
+                <w:noProof/>
+                <w:webHidden/>
+              </w:rPr>
+              <w:instrText xml:space="preserve"> PAGEREF _Toc166404525 \h </w:instrText>
+            </w:r>
+            <w:r>
+              <w:rPr>
+                <w:noProof/>
+                <w:webHidden/>
+              </w:rPr>
+            </w:r>
+            <w:r>
+              <w:rPr>
+                <w:noProof/>
+                <w:webHidden/>
+              </w:rPr>
+              <w:fldChar w:fldCharType="separate"/>
+            </w:r>
+            <w:r>
+              <w:rPr>
+                <w:noProof/>
+                <w:webHidden/>
+              </w:rPr>
+              <w:t>5</w:t>
+            </w:r>
+            <w:r>
+              <w:rPr>
+                <w:noProof/>
+                <w:webHidden/>
+              </w:rPr>
+              <w:fldChar w:fldCharType="end"/>
+            </w:r>
+          </w:hyperlink>
+        </w:p>
+        <w:p>
           <w:r>
             <w:rPr>
               <w:b/>
@@ -360,43 +567,855 @@
     </w:sdt>
     <w:p>
       <w:pPr>
-        <w:rPr>
-          <w:rFonts w:ascii="Amasis MT Pro Light" w:hAnsi="Amasis MT Pro Light"/>
-          <w:sz w:val="28"/>
-          <w:szCs w:val="28"/>
-        </w:rPr>
-      </w:pPr>
-      <w:r>
-        <w:rPr>
-          <w:rFonts w:ascii="Amasis MT Pro Light" w:hAnsi="Amasis MT Pro Light"/>
-          <w:sz w:val="28"/>
-          <w:szCs w:val="28"/>
-        </w:rPr>
+        <w:pStyle w:val="Ttulo1"/>
+        <w:rPr>
+          <w:rFonts w:ascii="Amasis MT Pro Light" w:hAnsi="Amasis MT Pro Light"/>
+          <w:u w:val="single"/>
+        </w:rPr>
+      </w:pPr>
+      <w:r>
         <w:br w:type="page"/>
       </w:r>
-    </w:p>
-    <w:p>
-      <w:pPr>
-        <w:pStyle w:val="Ttulo1"/>
+      <w:bookmarkStart w:id="0" w:name="_Toc166404523"/>
+      <w:r>
         <w:rPr>
           <w:rFonts w:ascii="Amasis MT Pro Light" w:hAnsi="Amasis MT Pro Light"/>
           <w:color w:val="auto"/>
-        </w:rPr>
-      </w:pPr>
-      <w:r>
-        <w:rPr>
-          <w:rFonts w:ascii="Amasis MT Pro Light" w:hAnsi="Amasis MT Pro Light"/>
-          <w:color w:val="auto"/>
+          <w:sz w:val="36"/>
+          <w:szCs w:val="36"/>
         </w:rPr>
         <w:lastRenderedPageBreak/>
         <w:t>CONTEXTO</w:t>
       </w:r>
+      <w:bookmarkEnd w:id="0"/>
     </w:p>
     <w:p>
       <w:r>
         <w:tab/>
       </w:r>
     </w:p>
+    <w:p>
+      <w:pPr>
+        <w:jc w:val="both"/>
+        <w:rPr>
+          <w:rFonts w:ascii="Amasis MT Pro Light" w:hAnsi="Amasis MT Pro Light"/>
+          <w:sz w:val="26"/>
+          <w:szCs w:val="26"/>
+        </w:rPr>
+      </w:pPr>
+      <w:r>
+        <w:tab/>
+      </w:r>
+      <w:r>
+        <w:rPr>
+          <w:rFonts w:ascii="Amasis MT Pro Light" w:hAnsi="Amasis MT Pro Light"/>
+          <w:sz w:val="26"/>
+          <w:szCs w:val="26"/>
+        </w:rPr>
+        <w:t xml:space="preserve">O </w:t>
+      </w:r>
+      <w:proofErr w:type="spellStart"/>
+      <w:r>
+        <w:rPr>
+          <w:rFonts w:ascii="Amasis MT Pro Light" w:hAnsi="Amasis MT Pro Light"/>
+          <w:sz w:val="26"/>
+          <w:szCs w:val="26"/>
+        </w:rPr>
+        <w:t>BluBooks</w:t>
+      </w:r>
+      <w:proofErr w:type="spellEnd"/>
+      <w:r>
+        <w:rPr>
+          <w:rFonts w:ascii="Amasis MT Pro Light" w:hAnsi="Amasis MT Pro Light"/>
+          <w:sz w:val="26"/>
+          <w:szCs w:val="26"/>
+        </w:rPr>
+        <w:t xml:space="preserve"> é um sistema web desenvolvido para promover e facilitar a prática da leitura. A ideia do projeto surgiu a partir de uma </w:t>
+      </w:r>
+      <w:r>
+        <w:rPr>
+          <w:rFonts w:ascii="Amasis MT Pro Light" w:hAnsi="Amasis MT Pro Light"/>
+          <w:sz w:val="26"/>
+          <w:szCs w:val="26"/>
+        </w:rPr>
+        <w:t>profunda conexão</w:t>
+      </w:r>
+      <w:r>
+        <w:rPr>
+          <w:rFonts w:ascii="Amasis MT Pro Light" w:hAnsi="Amasis MT Pro Light"/>
+          <w:sz w:val="26"/>
+          <w:szCs w:val="26"/>
+        </w:rPr>
+        <w:t xml:space="preserve"> </w:t>
+      </w:r>
+      <w:r>
+        <w:rPr>
+          <w:rFonts w:ascii="Amasis MT Pro Light" w:hAnsi="Amasis MT Pro Light"/>
+          <w:sz w:val="26"/>
+          <w:szCs w:val="26"/>
+        </w:rPr>
+        <w:t>pessoal com</w:t>
+      </w:r>
+      <w:r>
+        <w:rPr>
+          <w:rFonts w:ascii="Amasis MT Pro Light" w:hAnsi="Amasis MT Pro Light"/>
+          <w:sz w:val="26"/>
+          <w:szCs w:val="26"/>
+        </w:rPr>
+        <w:t xml:space="preserve"> a leitura, influenciada </w:t>
+      </w:r>
+      <w:r>
+        <w:rPr>
+          <w:rFonts w:ascii="Amasis MT Pro Light" w:hAnsi="Amasis MT Pro Light"/>
+          <w:sz w:val="26"/>
+          <w:szCs w:val="26"/>
+        </w:rPr>
+        <w:t>pela experiência</w:t>
+      </w:r>
+      <w:r>
+        <w:rPr>
+          <w:rFonts w:ascii="Amasis MT Pro Light" w:hAnsi="Amasis MT Pro Light"/>
+          <w:sz w:val="26"/>
+          <w:szCs w:val="26"/>
+        </w:rPr>
+        <w:t xml:space="preserve"> vivenciada na infância. Observando o hábito de leitura do meu pai, que passava a maior parte do seu tempo imerso em livros e apostilas, percebi o poder transformador que a leitura possui. Este contexto pessoal inspirou a criação da </w:t>
+      </w:r>
+      <w:proofErr w:type="spellStart"/>
+      <w:r>
+        <w:rPr>
+          <w:rFonts w:ascii="Amasis MT Pro Light" w:hAnsi="Amasis MT Pro Light"/>
+          <w:sz w:val="26"/>
+          <w:szCs w:val="26"/>
+        </w:rPr>
+        <w:t>BluBooks</w:t>
+      </w:r>
+      <w:proofErr w:type="spellEnd"/>
+      <w:r>
+        <w:rPr>
+          <w:rFonts w:ascii="Amasis MT Pro Light" w:hAnsi="Amasis MT Pro Light"/>
+          <w:sz w:val="26"/>
+          <w:szCs w:val="26"/>
+        </w:rPr>
+        <w:t xml:space="preserve"> como uma homenagem ao legado do meu pai e ao </w:t>
+      </w:r>
+      <w:r>
+        <w:rPr>
+          <w:rFonts w:ascii="Amasis MT Pro Light" w:hAnsi="Amasis MT Pro Light"/>
+          <w:sz w:val="26"/>
+          <w:szCs w:val="26"/>
+        </w:rPr>
+        <w:t>incentivo que</w:t>
+      </w:r>
+      <w:r>
+        <w:rPr>
+          <w:rFonts w:ascii="Amasis MT Pro Light" w:hAnsi="Amasis MT Pro Light"/>
+          <w:sz w:val="26"/>
+          <w:szCs w:val="26"/>
+        </w:rPr>
+        <w:t xml:space="preserve"> ele me proporcionou para explorar </w:t>
+      </w:r>
+      <w:r>
+        <w:rPr>
+          <w:rFonts w:ascii="Amasis MT Pro Light" w:hAnsi="Amasis MT Pro Light"/>
+          <w:sz w:val="26"/>
+          <w:szCs w:val="26"/>
+        </w:rPr>
+        <w:t>o mundo dos livros.</w:t>
+      </w:r>
+    </w:p>
+    <w:p>
+      <w:r>
+        <w:br w:type="page"/>
+      </w:r>
+    </w:p>
+    <w:p>
+      <w:pPr>
+        <w:pStyle w:val="Ttulo1"/>
+        <w:rPr>
+          <w:rFonts w:ascii="Amasis MT Pro Light" w:hAnsi="Amasis MT Pro Light"/>
+          <w:color w:val="auto"/>
+          <w:sz w:val="36"/>
+          <w:szCs w:val="36"/>
+        </w:rPr>
+      </w:pPr>
+      <w:bookmarkStart w:id="1" w:name="_Toc166404524"/>
+      <w:r>
+        <w:rPr>
+          <w:rFonts w:ascii="Amasis MT Pro Light" w:hAnsi="Amasis MT Pro Light"/>
+          <w:color w:val="auto"/>
+          <w:sz w:val="36"/>
+          <w:szCs w:val="36"/>
+        </w:rPr>
+        <w:lastRenderedPageBreak/>
+        <w:t>OBJETIVO</w:t>
+      </w:r>
+      <w:bookmarkEnd w:id="1"/>
+    </w:p>
+    <w:p/>
+    <w:p>
+      <w:pPr>
+        <w:jc w:val="both"/>
+        <w:rPr>
+          <w:rFonts w:ascii="Amasis MT Pro Light" w:hAnsi="Amasis MT Pro Light"/>
+          <w:sz w:val="26"/>
+          <w:szCs w:val="26"/>
+        </w:rPr>
+      </w:pPr>
+      <w:r>
+        <w:tab/>
+      </w:r>
+      <w:r>
+        <w:rPr>
+          <w:rFonts w:ascii="Amasis MT Pro Light" w:hAnsi="Amasis MT Pro Light"/>
+          <w:sz w:val="26"/>
+          <w:szCs w:val="26"/>
+        </w:rPr>
+        <w:t xml:space="preserve">O objetivo principal do </w:t>
+      </w:r>
+      <w:proofErr w:type="spellStart"/>
+      <w:r>
+        <w:rPr>
+          <w:rFonts w:ascii="Amasis MT Pro Light" w:hAnsi="Amasis MT Pro Light"/>
+          <w:sz w:val="26"/>
+          <w:szCs w:val="26"/>
+        </w:rPr>
+        <w:t>BluBooks</w:t>
+      </w:r>
+      <w:proofErr w:type="spellEnd"/>
+      <w:r>
+        <w:rPr>
+          <w:rFonts w:ascii="Amasis MT Pro Light" w:hAnsi="Amasis MT Pro Light"/>
+          <w:sz w:val="26"/>
+          <w:szCs w:val="26"/>
+        </w:rPr>
+        <w:t xml:space="preserve"> é fornecer uma plataforma acessível e intuitiva para ajudar os usuários a desenvolverem e manterem o hábito de leitura. Através do sistema, os usuários podem cadastrar seus livros, estabelecer metas de leitura, planejar suas leituras e acompanhar seu progresso ao longo do tempo. Além disso, o </w:t>
+      </w:r>
+      <w:proofErr w:type="spellStart"/>
+      <w:r>
+        <w:rPr>
+          <w:rFonts w:ascii="Amasis MT Pro Light" w:hAnsi="Amasis MT Pro Light"/>
+          <w:sz w:val="26"/>
+          <w:szCs w:val="26"/>
+        </w:rPr>
+        <w:t>BluBooks</w:t>
+      </w:r>
+      <w:proofErr w:type="spellEnd"/>
+      <w:r>
+        <w:rPr>
+          <w:rFonts w:ascii="Amasis MT Pro Light" w:hAnsi="Amasis MT Pro Light"/>
+          <w:sz w:val="26"/>
+          <w:szCs w:val="26"/>
+        </w:rPr>
+        <w:t xml:space="preserve"> visa criar uma comunidade de leitores, onde os usuários podem compartilhar recomendações, participar de discussões e se motivarem mutuamente a ler mais.</w:t>
+      </w:r>
+    </w:p>
+    <w:p>
+      <w:pPr>
+        <w:rPr>
+          <w:rFonts w:ascii="Amasis MT Pro Light" w:hAnsi="Amasis MT Pro Light"/>
+          <w:sz w:val="26"/>
+          <w:szCs w:val="26"/>
+        </w:rPr>
+      </w:pPr>
+      <w:r>
+        <w:rPr>
+          <w:rFonts w:ascii="Amasis MT Pro Light" w:hAnsi="Amasis MT Pro Light"/>
+          <w:sz w:val="26"/>
+          <w:szCs w:val="26"/>
+        </w:rPr>
+        <w:br w:type="page"/>
+      </w:r>
+    </w:p>
+    <w:p>
+      <w:pPr>
+        <w:pStyle w:val="Ttulo1"/>
+        <w:rPr>
+          <w:rFonts w:ascii="Amasis MT Pro Light" w:hAnsi="Amasis MT Pro Light"/>
+          <w:color w:val="auto"/>
+          <w:sz w:val="36"/>
+          <w:szCs w:val="36"/>
+        </w:rPr>
+      </w:pPr>
+      <w:bookmarkStart w:id="2" w:name="_Toc166404525"/>
+      <w:r>
+        <w:rPr>
+          <w:rFonts w:ascii="Amasis MT Pro Light" w:hAnsi="Amasis MT Pro Light"/>
+          <w:color w:val="auto"/>
+          <w:sz w:val="36"/>
+          <w:szCs w:val="36"/>
+        </w:rPr>
+        <w:lastRenderedPageBreak/>
+        <w:t>JUSTIFICATIVA</w:t>
+      </w:r>
+      <w:bookmarkEnd w:id="2"/>
+    </w:p>
+    <w:p/>
+    <w:p>
+      <w:pPr>
+        <w:jc w:val="both"/>
+      </w:pPr>
+      <w:r>
+        <w:tab/>
+        <w:t xml:space="preserve">A justificativa do desenvolvimento do </w:t>
+      </w:r>
+      <w:proofErr w:type="spellStart"/>
+      <w:r>
+        <w:t>BluBooks</w:t>
+      </w:r>
+      <w:proofErr w:type="spellEnd"/>
+      <w:r>
+        <w:t xml:space="preserve"> reside na </w:t>
+      </w:r>
+      <w:r>
+        <w:t>importância da</w:t>
+      </w:r>
+      <w:r>
+        <w:t xml:space="preserve"> leitura como </w:t>
+      </w:r>
+      <w:r>
+        <w:t xml:space="preserve">uma </w:t>
+      </w:r>
+      <w:r>
+        <w:t>ferramenta</w:t>
+      </w:r>
+      <w:r>
+        <w:t xml:space="preserve"> essencial para a educação e desenvolvimento humano, alinhada aos objetivos da Organização das Nações Unidas (ONU) de promover a educação de qualidade.</w:t>
+      </w:r>
+    </w:p>
+    <w:p>
+      <w:pPr>
+        <w:jc w:val="both"/>
+      </w:pPr>
+      <w:r>
+        <w:tab/>
+        <w:t>A leitura desempenha um papel fundamental na educação, capacitando indivíduos a adquirir conhecimento, desenvolver habilidades cognitivas e ampliar sua compreensão do mundo. No entanto, muitas pessoas enfrentam desafios para acessar recursos educacionais e desenvolver o hábito da leitura, especialmente em comunidades carentes ou em situação de vulnerabilidade.</w:t>
+      </w:r>
+    </w:p>
+    <w:p>
+      <w:pPr>
+        <w:jc w:val="both"/>
+      </w:pPr>
+      <w:r>
+        <w:tab/>
+        <w:t xml:space="preserve">O </w:t>
+      </w:r>
+      <w:proofErr w:type="spellStart"/>
+      <w:r>
+        <w:t>BluBookes</w:t>
+      </w:r>
+      <w:proofErr w:type="spellEnd"/>
+      <w:r>
+        <w:t xml:space="preserve"> surge</w:t>
+      </w:r>
+      <w:r>
+        <w:t xml:space="preserve"> </w:t>
+      </w:r>
+      <w:r>
+        <w:t xml:space="preserve">como uma iniciativa para promover a democratização do acesso á leitura e contribuir para melhoria da educação em escala global. AO fornecer uma plataforma digital que facilita o planejamento, acompanhamento e compartilhamento de experiências de leitura, o </w:t>
+      </w:r>
+      <w:proofErr w:type="spellStart"/>
+      <w:r>
+        <w:t>BluBooks</w:t>
+      </w:r>
+      <w:proofErr w:type="spellEnd"/>
+      <w:r>
+        <w:t xml:space="preserve"> busca incentivar o hábito da leitura e estimular o aprendizado ao longo da vida.</w:t>
+      </w:r>
+    </w:p>
+    <w:p>
+      <w:pPr>
+        <w:ind w:firstLine="708"/>
+        <w:jc w:val="both"/>
+      </w:pPr>
+      <w:r>
+        <w:t xml:space="preserve">Além disso, ao criar uma comunidade de leitores engajados, o </w:t>
+      </w:r>
+      <w:proofErr w:type="spellStart"/>
+      <w:r>
+        <w:t>BluBooks</w:t>
+      </w:r>
+      <w:proofErr w:type="spellEnd"/>
+      <w:r>
+        <w:t xml:space="preserve"> promove a troca de conhecimentos, a discussão de ideias e o acesso a uma variedade de perspectivas e culturas, contribuindo para o desenvolvimento de uma sociedade maus inclusiva, informada e capacitada.</w:t>
+      </w:r>
+    </w:p>
+    <w:p>
+      <w:pPr>
+        <w:ind w:firstLine="708"/>
+        <w:jc w:val="both"/>
+      </w:pPr>
+      <w:r>
+        <w:t xml:space="preserve">Dessa forma, o </w:t>
+      </w:r>
+      <w:proofErr w:type="spellStart"/>
+      <w:r>
+        <w:t>BluBooks</w:t>
+      </w:r>
+      <w:proofErr w:type="spellEnd"/>
+      <w:r>
+        <w:t xml:space="preserve"> não apensas apoia os esforços da ONU para alcançar os </w:t>
+      </w:r>
+      <w:r>
+        <w:t>objetivos de desenvolvimento sustentável relacionados à educação, mas também fornece os valores de igualdade, diversidade e acesso à informação fundamentais para a construção de um mundo mais justo e próspero para todos.</w:t>
+      </w:r>
+    </w:p>
+    <w:p>
+      <w:r>
+        <w:br w:type="page"/>
+      </w:r>
+    </w:p>
+    <w:p>
+      <w:pPr>
+        <w:pStyle w:val="Ttulo1"/>
+        <w:rPr>
+          <w:rFonts w:ascii="Amasis MT Pro Light" w:hAnsi="Amasis MT Pro Light"/>
+          <w:color w:val="auto"/>
+          <w:sz w:val="36"/>
+          <w:szCs w:val="36"/>
+        </w:rPr>
+      </w:pPr>
+      <w:r>
+        <w:rPr>
+          <w:rFonts w:ascii="Amasis MT Pro Light" w:hAnsi="Amasis MT Pro Light"/>
+          <w:color w:val="auto"/>
+          <w:sz w:val="36"/>
+          <w:szCs w:val="36"/>
+        </w:rPr>
+        <w:lastRenderedPageBreak/>
+        <w:t>ESCOPO</w:t>
+      </w:r>
+    </w:p>
+    <w:p/>
+    <w:p>
+      <w:pPr>
+        <w:pStyle w:val="PargrafodaLista"/>
+        <w:numPr>
+          <w:ilvl w:val="0"/>
+          <w:numId w:val="1"/>
+        </w:numPr>
+      </w:pPr>
+      <w:r>
+        <w:t>Introdução:</w:t>
+      </w:r>
+    </w:p>
+    <w:p>
+      <w:pPr>
+        <w:pStyle w:val="PargrafodaLista"/>
+        <w:numPr>
+          <w:ilvl w:val="1"/>
+          <w:numId w:val="1"/>
+        </w:numPr>
+      </w:pPr>
+      <w:r>
+        <w:t xml:space="preserve">Descrição geral do projeto </w:t>
+      </w:r>
+      <w:proofErr w:type="spellStart"/>
+      <w:r>
+        <w:t>BluBooks</w:t>
+      </w:r>
+      <w:proofErr w:type="spellEnd"/>
+      <w:r>
+        <w:t>.</w:t>
+      </w:r>
+    </w:p>
+    <w:p>
+      <w:pPr>
+        <w:pStyle w:val="PargrafodaLista"/>
+        <w:numPr>
+          <w:ilvl w:val="1"/>
+          <w:numId w:val="1"/>
+        </w:numPr>
+      </w:pPr>
+      <w:r>
+        <w:t>Contexto e motivação para o desenvolvimento do sistema.</w:t>
+      </w:r>
+    </w:p>
+    <w:p>
+      <w:pPr>
+        <w:pStyle w:val="PargrafodaLista"/>
+        <w:numPr>
+          <w:ilvl w:val="0"/>
+          <w:numId w:val="1"/>
+        </w:numPr>
+      </w:pPr>
+      <w:r>
+        <w:t>Objetivos:</w:t>
+      </w:r>
+    </w:p>
+    <w:p>
+      <w:pPr>
+        <w:pStyle w:val="PargrafodaLista"/>
+        <w:numPr>
+          <w:ilvl w:val="1"/>
+          <w:numId w:val="1"/>
+        </w:numPr>
+      </w:pPr>
+      <w:r>
+        <w:t>Permitir que os usuários cadastrem livros em suas bibliotecas pessoais.</w:t>
+      </w:r>
+    </w:p>
+    <w:p>
+      <w:pPr>
+        <w:pStyle w:val="PargrafodaLista"/>
+        <w:numPr>
+          <w:ilvl w:val="1"/>
+          <w:numId w:val="1"/>
+        </w:numPr>
+      </w:pPr>
+      <w:r>
+        <w:t>Auxiliar os usuários na definição de metas de leitura.</w:t>
+      </w:r>
+    </w:p>
+    <w:p>
+      <w:pPr>
+        <w:pStyle w:val="PargrafodaLista"/>
+        <w:numPr>
+          <w:ilvl w:val="1"/>
+          <w:numId w:val="1"/>
+        </w:numPr>
+      </w:pPr>
+      <w:r>
+        <w:t>Facilitar o planejamento de leituras de acordo com as metas estabelecidas.</w:t>
+      </w:r>
+    </w:p>
+    <w:p>
+      <w:pPr>
+        <w:pStyle w:val="PargrafodaLista"/>
+        <w:numPr>
+          <w:ilvl w:val="1"/>
+          <w:numId w:val="1"/>
+        </w:numPr>
+      </w:pPr>
+      <w:r>
+        <w:t>Oferecer a interação entre os usuários, promovendo a troca de recomendações e discussões sobre livros.</w:t>
+      </w:r>
+    </w:p>
+    <w:p>
+      <w:pPr>
+        <w:pStyle w:val="PargrafodaLista"/>
+        <w:numPr>
+          <w:ilvl w:val="0"/>
+          <w:numId w:val="1"/>
+        </w:numPr>
+      </w:pPr>
+      <w:r>
+        <w:t>Funcionabilidades:</w:t>
+      </w:r>
+    </w:p>
+    <w:p>
+      <w:pPr>
+        <w:pStyle w:val="PargrafodaLista"/>
+        <w:numPr>
+          <w:ilvl w:val="1"/>
+          <w:numId w:val="1"/>
+        </w:numPr>
+      </w:pPr>
+      <w:r>
+        <w:t>Cadastro de usuários.</w:t>
+      </w:r>
+    </w:p>
+    <w:p>
+      <w:pPr>
+        <w:pStyle w:val="PargrafodaLista"/>
+        <w:numPr>
+          <w:ilvl w:val="1"/>
+          <w:numId w:val="1"/>
+        </w:numPr>
+      </w:pPr>
+      <w:r>
+        <w:t>Adição, edição e remoção de livros na biblioteca pessoal.</w:t>
+      </w:r>
+    </w:p>
+    <w:p>
+      <w:pPr>
+        <w:pStyle w:val="PargrafodaLista"/>
+        <w:numPr>
+          <w:ilvl w:val="1"/>
+          <w:numId w:val="1"/>
+        </w:numPr>
+      </w:pPr>
+      <w:r>
+        <w:t xml:space="preserve">Definição de metas de leitura (por exemplo, números de livros a serem lidos em um determinado </w:t>
+      </w:r>
+      <w:r>
+        <w:t>período</w:t>
+      </w:r>
+      <w:r>
+        <w:t>).</w:t>
+      </w:r>
+    </w:p>
+    <w:p>
+      <w:pPr>
+        <w:pStyle w:val="PargrafodaLista"/>
+        <w:numPr>
+          <w:ilvl w:val="1"/>
+          <w:numId w:val="1"/>
+        </w:numPr>
+      </w:pPr>
+      <w:r>
+        <w:t>Planejamento de leituras, incluindo estimativas de tempo necessário para completar cada livros.</w:t>
+      </w:r>
+    </w:p>
+    <w:p>
+      <w:pPr>
+        <w:pStyle w:val="PargrafodaLista"/>
+        <w:numPr>
+          <w:ilvl w:val="1"/>
+          <w:numId w:val="1"/>
+        </w:numPr>
+      </w:pPr>
+      <w:r>
+        <w:t>Acompanhamento</w:t>
+      </w:r>
+      <w:r>
+        <w:t xml:space="preserve"> do progresso de leitura, com indicadores de desempenho e estatísticas.</w:t>
+      </w:r>
+    </w:p>
+    <w:p>
+      <w:pPr>
+        <w:pStyle w:val="PargrafodaLista"/>
+        <w:numPr>
+          <w:ilvl w:val="1"/>
+          <w:numId w:val="1"/>
+        </w:numPr>
+      </w:pPr>
+      <w:r>
+        <w:t xml:space="preserve">Recursos sociais, como fóruns de discussão, recomendações de livros e </w:t>
+      </w:r>
+      <w:r>
+        <w:t>compartilhamento</w:t>
+      </w:r>
+      <w:r>
+        <w:t xml:space="preserve"> de conquistas de leitura.</w:t>
+      </w:r>
+    </w:p>
+    <w:p>
+      <w:pPr>
+        <w:pStyle w:val="PargrafodaLista"/>
+        <w:numPr>
+          <w:ilvl w:val="1"/>
+          <w:numId w:val="1"/>
+        </w:numPr>
+      </w:pPr>
+      <w:r>
+        <w:t>Notificações e lembretes para incentivar os usuários a cumprirem suas metas de leitura.</w:t>
+      </w:r>
+    </w:p>
+    <w:p>
+      <w:pPr>
+        <w:pStyle w:val="PargrafodaLista"/>
+        <w:numPr>
+          <w:ilvl w:val="0"/>
+          <w:numId w:val="1"/>
+        </w:numPr>
+      </w:pPr>
+      <w:r>
+        <w:t>Tecnologias Utilizadas:</w:t>
+      </w:r>
+    </w:p>
+    <w:p>
+      <w:pPr>
+        <w:pStyle w:val="PargrafodaLista"/>
+        <w:numPr>
+          <w:ilvl w:val="1"/>
+          <w:numId w:val="1"/>
+        </w:numPr>
+      </w:pPr>
+      <w:r>
+        <w:t xml:space="preserve">Linguagens de programação: HTML, CSS, </w:t>
+      </w:r>
+      <w:proofErr w:type="spellStart"/>
+      <w:r>
+        <w:t>JavaScript</w:t>
+      </w:r>
+      <w:proofErr w:type="spellEnd"/>
+      <w:r>
+        <w:t>.</w:t>
+      </w:r>
+    </w:p>
+    <w:p>
+      <w:pPr>
+        <w:pStyle w:val="PargrafodaLista"/>
+        <w:numPr>
+          <w:ilvl w:val="1"/>
+          <w:numId w:val="1"/>
+        </w:numPr>
+      </w:pPr>
+      <w:r>
+        <w:t>Frameworks e bibliotecas:</w:t>
+      </w:r>
+    </w:p>
+    <w:p>
+      <w:pPr>
+        <w:pStyle w:val="PargrafodaLista"/>
+        <w:numPr>
+          <w:ilvl w:val="1"/>
+          <w:numId w:val="1"/>
+        </w:numPr>
+      </w:pPr>
+      <w:r>
+        <w:t>Banco de dados: MySQL</w:t>
+      </w:r>
+    </w:p>
+    <w:p>
+      <w:pPr>
+        <w:pStyle w:val="PargrafodaLista"/>
+        <w:numPr>
+          <w:ilvl w:val="1"/>
+          <w:numId w:val="1"/>
+        </w:numPr>
+      </w:pPr>
+      <w:r>
+        <w:t xml:space="preserve">Ferramentas para o desenvolvimento: </w:t>
+      </w:r>
+      <w:proofErr w:type="spellStart"/>
+      <w:r>
+        <w:t>Git</w:t>
+      </w:r>
+      <w:proofErr w:type="spellEnd"/>
+      <w:r>
+        <w:t xml:space="preserve"> Hub, </w:t>
+      </w:r>
+      <w:proofErr w:type="spellStart"/>
+      <w:r>
+        <w:t>Trello</w:t>
+      </w:r>
+      <w:proofErr w:type="spellEnd"/>
+      <w:r>
+        <w:t xml:space="preserve">, Visual Studio </w:t>
+      </w:r>
+      <w:proofErr w:type="spellStart"/>
+      <w:r>
+        <w:t>Code</w:t>
+      </w:r>
+      <w:proofErr w:type="spellEnd"/>
+    </w:p>
+    <w:p>
+      <w:pPr>
+        <w:pStyle w:val="PargrafodaLista"/>
+        <w:numPr>
+          <w:ilvl w:val="0"/>
+          <w:numId w:val="1"/>
+        </w:numPr>
+      </w:pPr>
+      <w:r>
+        <w:t>Requisitos Não Funcionais:</w:t>
+      </w:r>
+    </w:p>
+    <w:p>
+      <w:pPr>
+        <w:pStyle w:val="PargrafodaLista"/>
+        <w:numPr>
+          <w:ilvl w:val="1"/>
+          <w:numId w:val="1"/>
+        </w:numPr>
+      </w:pPr>
+      <w:r>
+        <w:t>Interface de Usuário intuitiva e amigável.</w:t>
+      </w:r>
+    </w:p>
+    <w:p>
+      <w:pPr>
+        <w:pStyle w:val="PargrafodaLista"/>
+        <w:numPr>
+          <w:ilvl w:val="1"/>
+          <w:numId w:val="1"/>
+        </w:numPr>
+      </w:pPr>
+      <w:r>
+        <w:t>Segurança dos dados dos Usuários</w:t>
+      </w:r>
+    </w:p>
+    <w:p>
+      <w:pPr>
+        <w:pStyle w:val="PargrafodaLista"/>
+        <w:numPr>
+          <w:ilvl w:val="1"/>
+          <w:numId w:val="1"/>
+        </w:numPr>
+      </w:pPr>
+      <w:r>
+        <w:t>Desempenho responsivo do sistema, mesmo com muitos usuários e livros cadastrados.</w:t>
+      </w:r>
+    </w:p>
+    <w:p>
+      <w:pPr>
+        <w:pStyle w:val="PargrafodaLista"/>
+        <w:numPr>
+          <w:ilvl w:val="1"/>
+          <w:numId w:val="1"/>
+        </w:numPr>
+      </w:pPr>
+      <w:r>
+        <w:t>Disponibilidade e confiabilidade do sistema.</w:t>
+      </w:r>
+    </w:p>
+    <w:p>
+      <w:pPr>
+        <w:pStyle w:val="PargrafodaLista"/>
+        <w:numPr>
+          <w:ilvl w:val="0"/>
+          <w:numId w:val="1"/>
+        </w:numPr>
+      </w:pPr>
+      <w:r>
+        <w:t>Entregáveis:</w:t>
+      </w:r>
+    </w:p>
+    <w:p>
+      <w:pPr>
+        <w:pStyle w:val="PargrafodaLista"/>
+        <w:numPr>
+          <w:ilvl w:val="1"/>
+          <w:numId w:val="1"/>
+        </w:numPr>
+      </w:pPr>
+      <w:r>
+        <w:lastRenderedPageBreak/>
+        <w:t xml:space="preserve">Protótipo inicial do </w:t>
+      </w:r>
+      <w:proofErr w:type="spellStart"/>
+      <w:r>
+        <w:t>BluBooks</w:t>
+      </w:r>
+      <w:proofErr w:type="spellEnd"/>
+      <w:r>
+        <w:t>, com as funcionabilidades básicas de cadastros de usuário e livros.</w:t>
+      </w:r>
+    </w:p>
+    <w:p>
+      <w:pPr>
+        <w:pStyle w:val="PargrafodaLista"/>
+        <w:numPr>
+          <w:ilvl w:val="1"/>
+          <w:numId w:val="1"/>
+        </w:numPr>
+      </w:pPr>
+      <w:r>
+        <w:t>Versão beta do sistema, incluindo funcionalidades de definição de metas planejamento de leituras e acompanhamento de progresso.</w:t>
+      </w:r>
+    </w:p>
+    <w:p>
+      <w:pPr>
+        <w:pStyle w:val="PargrafodaLista"/>
+        <w:numPr>
+          <w:ilvl w:val="1"/>
+          <w:numId w:val="1"/>
+        </w:numPr>
+      </w:pPr>
+      <w:r>
+        <w:t xml:space="preserve">Versão final do </w:t>
+      </w:r>
+      <w:proofErr w:type="spellStart"/>
+      <w:r>
+        <w:t>Blubooks</w:t>
+      </w:r>
+      <w:proofErr w:type="spellEnd"/>
+      <w:r>
+        <w:t>, pronta para o lançamento público, com todas as funcionalidades implementadas e testadas.</w:t>
+      </w:r>
+    </w:p>
+    <w:p/>
     <w:sectPr>
       <w:pgSz w:w="11906" w:h="16838"/>
       <w:pgMar w:top="1417" w:right="1701" w:bottom="1417" w:left="1701" w:header="708" w:footer="708" w:gutter="0"/>
@@ -407,8 +1426,102 @@
 </w:document>
 </file>
 
+<file path=word/numbering.xml><?xml version="1.0" encoding="utf-8"?>
+<w:numbering xmlns:wpc="http://schemas.microsoft.com/office/word/2010/wordprocessingCanvas" xmlns:cx="http://schemas.microsoft.com/office/drawing/2014/chartex" xmlns:cx1="http://schemas.microsoft.com/office/drawing/2015/9/8/chartex" xmlns:cx2="http://schemas.microsoft.com/office/drawing/2015/10/21/chartex" xmlns:cx3="http://schemas.microsoft.com/office/drawing/2016/5/9/chartex" xmlns:cx4="http://schemas.microsoft.com/office/drawing/2016/5/10/chartex" xmlns:cx5="http://schemas.microsoft.com/office/drawing/2016/5/11/chartex" xmlns:cx6="http://schemas.microsoft.com/office/drawing/2016/5/12/chartex" xmlns:cx7="http://schemas.microsoft.com/office/drawing/2016/5/13/chartex" xmlns:cx8="http://schemas.microsoft.com/office/drawing/2016/5/14/chartex" xmlns:mc="http://schemas.openxmlformats.org/markup-compatibility/2006" xmlns:aink="http://schemas.microsoft.com/office/drawing/2016/ink" xmlns:am3d="http://schemas.microsoft.com/office/drawing/2017/model3d" xmlns:o="urn:schemas-microsoft-com:office:office" xmlns:oel="http://schemas.microsoft.com/office/2019/extlst" xmlns:r="http://schemas.openxmlformats.org/officeDocument/2006/relationships" xmlns:m="http://schemas.openxmlformats.org/officeDocument/2006/math" xmlns:v="urn:schemas-microsoft-com:vml" xmlns:wp14="http://schemas.microsoft.com/office/word/2010/wordprocessingDrawing" xmlns:wp="http://schemas.openxmlformats.org/drawingml/2006/wordprocessingDrawing" xmlns:w10="urn:schemas-microsoft-com:office:word" xmlns:w="http://schemas.openxmlformats.org/wordprocessingml/2006/main" xmlns:w14="http://schemas.microsoft.com/office/word/2010/wordml" xmlns:w15="http://schemas.microsoft.com/office/word/2012/wordml" xmlns:w16cex="http://schemas.microsoft.com/office/word/2018/wordml/cex" xmlns:w16cid="http://schemas.microsoft.com/office/word/2016/wordml/cid" xmlns:w16="http://schemas.microsoft.com/office/word/2018/wordml" xmlns:w16du="http://schemas.microsoft.com/office/word/2023/wordml/word16du" xmlns:w16sdtdh="http://schemas.microsoft.com/office/word/2020/wordml/sdtdatahash" xmlns:w16se="http://schemas.microsoft.com/office/word/2015/wordml/symex" xmlns:wpg="http://schemas.microsoft.com/office/word/2010/wordprocessingGroup" xmlns:wpi="http://schemas.microsoft.com/office/word/2010/wordprocessingInk" xmlns:wne="http://schemas.microsoft.com/office/word/2006/wordml" xmlns:wps="http://schemas.microsoft.com/office/word/2010/wordprocessingShape" mc:Ignorable="w14 w15 w16se w16cid w16 w16cex w16sdtdh w16du wp14">
+  <w:abstractNum w:abstractNumId="0" w15:restartNumberingAfterBreak="0">
+    <w:nsid w:val="4D4476CD"/>
+    <w:multiLevelType w:val="hybridMultilevel"/>
+    <w:tmpl w:val="E4C025A0"/>
+    <w:lvl w:ilvl="0" w:tplc="0416000F">
+      <w:start w:val="1"/>
+      <w:numFmt w:val="decimal"/>
+      <w:lvlText w:val="%1."/>
+      <w:lvlJc w:val="left"/>
+      <w:pPr>
+        <w:ind w:left="720" w:hanging="360"/>
+      </w:pPr>
+    </w:lvl>
+    <w:lvl w:ilvl="1" w:tplc="04160019">
+      <w:start w:val="1"/>
+      <w:numFmt w:val="lowerLetter"/>
+      <w:lvlText w:val="%2."/>
+      <w:lvlJc w:val="left"/>
+      <w:pPr>
+        <w:ind w:left="1440" w:hanging="360"/>
+      </w:pPr>
+    </w:lvl>
+    <w:lvl w:ilvl="2" w:tplc="0416001B" w:tentative="1">
+      <w:start w:val="1"/>
+      <w:numFmt w:val="lowerRoman"/>
+      <w:lvlText w:val="%3."/>
+      <w:lvlJc w:val="right"/>
+      <w:pPr>
+        <w:ind w:left="2160" w:hanging="180"/>
+      </w:pPr>
+    </w:lvl>
+    <w:lvl w:ilvl="3" w:tplc="0416000F" w:tentative="1">
+      <w:start w:val="1"/>
+      <w:numFmt w:val="decimal"/>
+      <w:lvlText w:val="%4."/>
+      <w:lvlJc w:val="left"/>
+      <w:pPr>
+        <w:ind w:left="2880" w:hanging="360"/>
+      </w:pPr>
+    </w:lvl>
+    <w:lvl w:ilvl="4" w:tplc="04160019" w:tentative="1">
+      <w:start w:val="1"/>
+      <w:numFmt w:val="lowerLetter"/>
+      <w:lvlText w:val="%5."/>
+      <w:lvlJc w:val="left"/>
+      <w:pPr>
+        <w:ind w:left="3600" w:hanging="360"/>
+      </w:pPr>
+    </w:lvl>
+    <w:lvl w:ilvl="5" w:tplc="0416001B" w:tentative="1">
+      <w:start w:val="1"/>
+      <w:numFmt w:val="lowerRoman"/>
+      <w:lvlText w:val="%6."/>
+      <w:lvlJc w:val="right"/>
+      <w:pPr>
+        <w:ind w:left="4320" w:hanging="180"/>
+      </w:pPr>
+    </w:lvl>
+    <w:lvl w:ilvl="6" w:tplc="0416000F" w:tentative="1">
+      <w:start w:val="1"/>
+      <w:numFmt w:val="decimal"/>
+      <w:lvlText w:val="%7."/>
+      <w:lvlJc w:val="left"/>
+      <w:pPr>
+        <w:ind w:left="5040" w:hanging="360"/>
+      </w:pPr>
+    </w:lvl>
+    <w:lvl w:ilvl="7" w:tplc="04160019" w:tentative="1">
+      <w:start w:val="1"/>
+      <w:numFmt w:val="lowerLetter"/>
+      <w:lvlText w:val="%8."/>
+      <w:lvlJc w:val="left"/>
+      <w:pPr>
+        <w:ind w:left="5760" w:hanging="360"/>
+      </w:pPr>
+    </w:lvl>
+    <w:lvl w:ilvl="8" w:tplc="0416001B" w:tentative="1">
+      <w:start w:val="1"/>
+      <w:numFmt w:val="lowerRoman"/>
+      <w:lvlText w:val="%9."/>
+      <w:lvlJc w:val="right"/>
+      <w:pPr>
+        <w:ind w:left="6480" w:hanging="180"/>
+      </w:pPr>
+    </w:lvl>
+  </w:abstractNum>
+  <w:num w:numId="1" w16cid:durableId="488443175">
+    <w:abstractNumId w:val="0"/>
+  </w:num>
+</w:numbering>
+</file>
+
 <file path=word/styles.xml><?xml version="1.0" encoding="utf-8"?>
-<w:styles xmlns:mc="http://schemas.openxmlformats.org/markup-compatibility/2006" xmlns:r="http://schemas.openxmlformats.org/officeDocument/2006/relationships" xmlns:w="http://schemas.openxmlformats.org/wordprocessingml/2006/main" xmlns:w14="http://schemas.microsoft.com/office/word/2010/wordml" xmlns:w15="http://schemas.microsoft.com/office/word/2012/wordml" xmlns:w16cex="http://schemas.microsoft.com/office/word/2018/wordml/cex" xmlns:w16cid="http://schemas.microsoft.com/office/word/2016/wordml/cid" xmlns:w16="http://schemas.microsoft.com/office/word/2018/wordml" xmlns:w16sdtdh="http://schemas.microsoft.com/office/word/2020/wordml/sdtdatahash" xmlns:w16se="http://schemas.microsoft.com/office/word/2015/wordml/symex" mc:Ignorable="w14 w15 w16se w16cid w16 w16cex w16sdtdh">
+<w:styles xmlns:mc="http://schemas.openxmlformats.org/markup-compatibility/2006" xmlns:r="http://schemas.openxmlformats.org/officeDocument/2006/relationships" xmlns:w="http://schemas.openxmlformats.org/wordprocessingml/2006/main" xmlns:w14="http://schemas.microsoft.com/office/word/2010/wordml" xmlns:w15="http://schemas.microsoft.com/office/word/2012/wordml" xmlns:w16cex="http://schemas.microsoft.com/office/word/2018/wordml/cex" xmlns:w16cid="http://schemas.microsoft.com/office/word/2016/wordml/cid" xmlns:w16="http://schemas.microsoft.com/office/word/2018/wordml" xmlns:w16du="http://schemas.microsoft.com/office/word/2023/wordml/word16du" xmlns:w16sdtdh="http://schemas.microsoft.com/office/word/2020/wordml/sdtdatahash" xmlns:w16se="http://schemas.microsoft.com/office/word/2015/wordml/symex" mc:Ignorable="w14 w15 w16se w16cid w16 w16cex w16sdtdh w16du">
   <w:docDefaults>
     <w:rPrDefault>
       <w:rPr>
@@ -1344,6 +2457,38 @@
       <w14:ligatures w14:val="none"/>
     </w:rPr>
   </w:style>
+  <w:style w:type="paragraph" w:styleId="SemEspaamento">
+    <w:name w:val="No Spacing"/>
+    <w:uiPriority w:val="1"/>
+    <w:qFormat/>
+    <w:rsid w:val="009D58F9"/>
+    <w:pPr>
+      <w:spacing w:after="0" w:line="240" w:lineRule="auto"/>
+    </w:pPr>
+  </w:style>
+  <w:style w:type="paragraph" w:styleId="Sumrio1">
+    <w:name w:val="toc 1"/>
+    <w:basedOn w:val="Normal"/>
+    <w:next w:val="Normal"/>
+    <w:autoRedefine/>
+    <w:uiPriority w:val="39"/>
+    <w:unhideWhenUsed/>
+    <w:rsid w:val="00093B88"/>
+    <w:pPr>
+      <w:spacing w:after="100"/>
+    </w:pPr>
+  </w:style>
+  <w:style w:type="character" w:styleId="Hyperlink">
+    <w:name w:val="Hyperlink"/>
+    <w:basedOn w:val="Fontepargpadro"/>
+    <w:uiPriority w:val="99"/>
+    <w:unhideWhenUsed/>
+    <w:rsid w:val="00093B88"/>
+    <w:rPr>
+      <w:color w:val="467886" w:themeColor="hyperlink"/>
+      <w:u w:val="single"/>
+    </w:rPr>
+  </w:style>
 </w:styles>
 </file>
 

</xml_diff>